<commit_message>
implemented Block text in PDF
</commit_message>
<xml_diff>
--- a/TheSecretGarden.english_french_B1.physical.begin.docx
+++ b/TheSecretGarden.english_french_B1.physical.begin.docx
@@ -387,7 +387,7 @@
           <w:sz w:val="21"/>
           <w:szCs w:val="21"/>
         </w:rPr>
-        <w:t>TBD</w:t>
+        <w:t>10b4db53b77cbc46</w:t>
       </w:r>
     </w:p>
     <w:p>
@@ -590,7 +590,19 @@
           <w:sz w:val="28"/>
           <w:szCs w:val="28"/>
         </w:rPr>
-        <w:t>for Dervilla, Niall and Aoife</w:t>
+        <w:t xml:space="preserve">for </w:t>
+      </w:r>
+      <w:r>
+        <w:rPr>
+          <w:rFonts w:ascii="Noto Serif" w:hAnsi="Noto Serif"/>
+          <w:b/>
+          <w:bCs/>
+          <w:i/>
+          <w:iCs/>
+          <w:sz w:val="28"/>
+          <w:szCs w:val="28"/>
+        </w:rPr>
+        <w:t>Katie and Annabelle</w:t>
       </w:r>
     </w:p>
     <w:p>

</xml_diff>

<commit_message>
Created the cover PDFs
</commit_message>
<xml_diff>
--- a/TheSecretGarden.english_french_B1.physical.begin.docx
+++ b/TheSecretGarden.english_french_B1.physical.begin.docx
@@ -135,7 +135,7 @@
         </w:rPr>
         <w:t xml:space="preserve">By </w:t>
         <w:br/>
-        <w:t>Frances Hodgeson Burnett</w:t>
+        <w:t>Frances Hodgson Burnett</w:t>
       </w:r>
     </w:p>
     <w:p>
@@ -281,7 +281,7 @@
           <w:sz w:val="21"/>
           <w:szCs w:val="21"/>
         </w:rPr>
-        <w:t>Frances Hodgeson Burnett</w:t>
+        <w:t>Frances Hodgson Burnett</w:t>
       </w:r>
       <w:r>
         <w:rPr>
@@ -380,14 +380,7 @@
           <w:sz w:val="21"/>
           <w:szCs w:val="21"/>
         </w:rPr>
-        <w:t xml:space="preserve">: </w:t>
-      </w:r>
-      <w:r>
-        <w:rPr>
-          <w:sz w:val="21"/>
-          <w:szCs w:val="21"/>
-        </w:rPr>
-        <w:t>10b4db53b77cbc46</w:t>
+        <w:t>: 10b4db53b77cbc46</w:t>
       </w:r>
     </w:p>
     <w:p>
@@ -590,19 +583,7 @@
           <w:sz w:val="28"/>
           <w:szCs w:val="28"/>
         </w:rPr>
-        <w:t xml:space="preserve">for </w:t>
-      </w:r>
-      <w:r>
-        <w:rPr>
-          <w:rFonts w:ascii="Noto Serif" w:hAnsi="Noto Serif"/>
-          <w:b/>
-          <w:bCs/>
-          <w:i/>
-          <w:iCs/>
-          <w:sz w:val="28"/>
-          <w:szCs w:val="28"/>
-        </w:rPr>
-        <w:t>Katie and Annabelle</w:t>
+        <w:t>for Katie and Annabelle</w:t>
       </w:r>
     </w:p>
     <w:p>
@@ -695,7 +676,7 @@
           <w:sz w:val="21"/>
           <w:szCs w:val="21"/>
         </w:rPr>
-        <w:t>Frances Hodgeson Burnett</w:t>
+        <w:t>Frances Hodgson Burnett</w:t>
       </w:r>
       <w:r>
         <w:rPr>
@@ -1904,8 +1885,8 @@
       <w:lang w:val="zxx" w:eastAsia="zxx" w:bidi="zxx"/>
     </w:rPr>
   </w:style>
-  <w:style w:type="character" w:styleId="Bulletsuser">
-    <w:name w:val="Bullets (user)"/>
+  <w:style w:type="character" w:styleId="Bullets">
+    <w:name w:val="Bullets"/>
     <w:qFormat/>
     <w:rPr>
       <w:rFonts w:ascii="OpenSymbol" w:hAnsi="OpenSymbol" w:eastAsia="OpenSymbol" w:cs="OpenSymbol"/>

</xml_diff>